<commit_message>
Install an Array of Solar Panels
Standardized template
</commit_message>
<xml_diff>
--- a/Others/Install an Array of Solar Panels - NJ.docx
+++ b/Others/Install an Array of Solar Panels - NJ.docx
@@ -10,8 +10,8 @@
         <w:rPr>
           <w:rFonts w:ascii="Times New Roman" w:eastAsia="SimSun" w:hAnsi="Times New Roman" w:cs="Times New Roman"/>
           <w:b/>
-          <w:sz w:val="24"/>
-          <w:szCs w:val="24"/>
+          <w:sz w:val="28"/>
+          <w:szCs w:val="28"/>
         </w:rPr>
       </w:pPr>
       <w:bookmarkStart w:id="0" w:name="_Hlk83806342"/>
@@ -19,8 +19,8 @@
         <w:rPr>
           <w:rFonts w:ascii="Times New Roman" w:eastAsia="SimSun" w:hAnsi="Times New Roman" w:cs="Times New Roman"/>
           <w:b/>
-          <w:sz w:val="24"/>
-          <w:szCs w:val="24"/>
+          <w:sz w:val="28"/>
+          <w:szCs w:val="28"/>
         </w:rPr>
         <w:t>AAR</w:t>
       </w:r>
@@ -28,8 +28,8 @@
         <w:rPr>
           <w:rFonts w:ascii="Times New Roman" w:eastAsia="SimSun" w:hAnsi="Times New Roman" w:cs="Times New Roman"/>
           <w:b/>
-          <w:sz w:val="24"/>
-          <w:szCs w:val="24"/>
+          <w:sz w:val="28"/>
+          <w:szCs w:val="28"/>
         </w:rPr>
         <w:t xml:space="preserve"> </w:t>
       </w:r>
@@ -37,8 +37,8 @@
         <w:rPr>
           <w:rFonts w:ascii="Times New Roman" w:eastAsia="SimSun" w:hAnsi="Times New Roman" w:cs="Times New Roman"/>
           <w:b/>
-          <w:sz w:val="24"/>
-          <w:szCs w:val="24"/>
+          <w:sz w:val="28"/>
+          <w:szCs w:val="28"/>
         </w:rPr>
         <w:t>${AR}</w:t>
       </w:r>
@@ -46,8 +46,8 @@
         <w:rPr>
           <w:rFonts w:ascii="Times New Roman" w:eastAsia="SimSun" w:hAnsi="Times New Roman" w:cs="Times New Roman"/>
           <w:b/>
-          <w:sz w:val="24"/>
-          <w:szCs w:val="24"/>
+          <w:sz w:val="28"/>
+          <w:szCs w:val="28"/>
         </w:rPr>
         <w:t>: Install an Array of Solar Panels</w:t>
       </w:r>
@@ -73,13 +73,20 @@
     <w:p>
       <w:pPr>
         <w:spacing w:after="0" w:line="360" w:lineRule="auto"/>
-        <w:ind w:firstLine="720"/>
         <w:rPr>
           <w:rFonts w:eastAsia="SimSun" w:cs="Times New Roman"/>
           <w:bCs/>
           <w:szCs w:val="24"/>
         </w:rPr>
       </w:pPr>
+      <w:r>
+        <w:rPr>
+          <w:rFonts w:eastAsia="SimSun" w:cs="Times New Roman"/>
+          <w:bCs/>
+          <w:szCs w:val="24"/>
+        </w:rPr>
+        <w:tab/>
+      </w:r>
       <w:r>
         <w:rPr>
           <w:rFonts w:eastAsia="SimSun" w:cs="Times New Roman"/>
@@ -396,7 +403,6 @@
     <w:p>
       <w:pPr>
         <w:spacing w:after="0" w:line="360" w:lineRule="auto"/>
-        <w:ind w:firstLine="720"/>
         <w:jc w:val="both"/>
         <w:rPr>
           <w:rFonts w:eastAsia="Times New Roman" w:cs="Times New Roman"/>
@@ -404,6 +410,13 @@
           <w:szCs w:val="24"/>
         </w:rPr>
       </w:pPr>
+      <w:r>
+        <w:rPr>
+          <w:rFonts w:eastAsia="Times New Roman" w:cs="Times New Roman"/>
+          <w:szCs w:val="24"/>
+        </w:rPr>
+        <w:tab/>
+      </w:r>
       <w:r>
         <w:rPr>
           <w:rFonts w:eastAsia="Times New Roman" w:cs="Times New Roman"/>
@@ -579,37 +592,27 @@
     <w:p>
       <w:pPr>
         <w:spacing w:after="0" w:line="360" w:lineRule="auto"/>
-        <w:ind w:firstLine="720"/>
         <w:jc w:val="both"/>
         <w:rPr>
           <w:rFonts w:eastAsia="Times New Roman" w:cs="Times New Roman"/>
           <w:b/>
-          <w:color w:val="FF0000"/>
-          <w:szCs w:val="24"/>
-        </w:rPr>
-      </w:pPr>
-      <w:r>
-        <w:rPr>
-          <w:rFonts w:eastAsia="Times New Roman" w:cs="Times New Roman"/>
-          <w:szCs w:val="24"/>
-        </w:rPr>
-        <w:t>Most solar installations in New Jersey produce on average of 1,200 kWh/</w:t>
-      </w:r>
-      <w:proofErr w:type="spellStart"/>
-      <w:r>
-        <w:rPr>
-          <w:rFonts w:eastAsia="Times New Roman" w:cs="Times New Roman"/>
-          <w:szCs w:val="24"/>
-        </w:rPr>
-        <w:t>yr</w:t>
-      </w:r>
-      <w:proofErr w:type="spellEnd"/>
-      <w:r>
-        <w:rPr>
-          <w:rFonts w:eastAsia="Times New Roman" w:cs="Times New Roman"/>
-          <w:szCs w:val="24"/>
-        </w:rPr>
-        <w:t xml:space="preserve"> for every 1 kW of capacity, giving an initial estimate of approximately </w:t>
+          <w:szCs w:val="24"/>
+        </w:rPr>
+      </w:pPr>
+      <w:r>
+        <w:rPr>
+          <w:rFonts w:eastAsia="Times New Roman" w:cs="Times New Roman"/>
+          <w:b/>
+          <w:szCs w:val="24"/>
+        </w:rPr>
+        <w:tab/>
+      </w:r>
+      <w:r>
+        <w:rPr>
+          <w:rFonts w:eastAsia="Times New Roman" w:cs="Times New Roman"/>
+          <w:szCs w:val="24"/>
+        </w:rPr>
+        <w:t xml:space="preserve">Most solar installations in New Jersey produce on average of 1,200 kWh/yr for every 1 kW of capacity, giving an initial estimate of approximately </w:t>
       </w:r>
       <w:r>
         <w:rPr>
@@ -630,39 +633,7 @@
           <w:rFonts w:eastAsia="Times New Roman" w:cs="Times New Roman"/>
           <w:szCs w:val="24"/>
         </w:rPr>
-        <w:t>kWh/</w:t>
-      </w:r>
-      <w:proofErr w:type="spellStart"/>
-      <w:r>
-        <w:rPr>
-          <w:rFonts w:eastAsia="Times New Roman" w:cs="Times New Roman"/>
-          <w:szCs w:val="24"/>
-        </w:rPr>
-        <w:t>yr</w:t>
-      </w:r>
-      <w:proofErr w:type="spellEnd"/>
-      <w:r>
-        <w:rPr>
-          <w:rFonts w:eastAsia="Times New Roman" w:cs="Times New Roman"/>
-          <w:szCs w:val="24"/>
-        </w:rPr>
-        <w:t xml:space="preserve"> in energy savings. A more accurate analysis was done for your specific location using NREL’s </w:t>
-      </w:r>
-      <w:proofErr w:type="spellStart"/>
-      <w:r>
-        <w:rPr>
-          <w:rFonts w:eastAsia="Times New Roman" w:cs="Times New Roman"/>
-          <w:szCs w:val="24"/>
-        </w:rPr>
-        <w:t>PVWatts</w:t>
-      </w:r>
-      <w:proofErr w:type="spellEnd"/>
-      <w:r>
-        <w:rPr>
-          <w:rFonts w:eastAsia="Times New Roman" w:cs="Times New Roman"/>
-          <w:szCs w:val="24"/>
-        </w:rPr>
-        <w:t xml:space="preserve"> calculator that estimated</w:t>
+        <w:t>kWh/yr in energy savings. A more accurate analysis was done for your specific location using NREL’s PVWatts calculator that estimated</w:t>
       </w:r>
       <w:r>
         <w:rPr>
@@ -690,23 +661,7 @@
           <w:rFonts w:eastAsia="Times New Roman" w:cs="Times New Roman"/>
           <w:szCs w:val="24"/>
         </w:rPr>
-        <w:t>kWh/</w:t>
-      </w:r>
-      <w:proofErr w:type="spellStart"/>
-      <w:r>
-        <w:rPr>
-          <w:rFonts w:eastAsia="Times New Roman" w:cs="Times New Roman"/>
-          <w:szCs w:val="24"/>
-        </w:rPr>
-        <w:t>yr</w:t>
-      </w:r>
-      <w:proofErr w:type="spellEnd"/>
-      <w:r>
-        <w:rPr>
-          <w:rFonts w:eastAsia="Times New Roman" w:cs="Times New Roman"/>
-          <w:szCs w:val="24"/>
-        </w:rPr>
-        <w:t xml:space="preserve"> of energy savings</w:t>
+        <w:t>kWh/yr of energy savings</w:t>
       </w:r>
       <w:r>
         <w:rPr>
@@ -770,7 +725,6 @@
     <w:p>
       <w:pPr>
         <w:spacing w:after="0" w:line="360" w:lineRule="auto"/>
-        <w:ind w:firstLine="720"/>
         <w:jc w:val="both"/>
         <w:rPr>
           <w:rFonts w:eastAsia="Times New Roman" w:cs="Times New Roman"/>
@@ -782,6 +736,13 @@
           <w:rFonts w:eastAsia="Times New Roman" w:cs="Times New Roman"/>
           <w:szCs w:val="24"/>
         </w:rPr>
+        <w:tab/>
+      </w:r>
+      <w:r>
+        <w:rPr>
+          <w:rFonts w:eastAsia="Times New Roman" w:cs="Times New Roman"/>
+          <w:szCs w:val="24"/>
+        </w:rPr>
         <w:t xml:space="preserve">The mounting height of the panels could be crucial to avoid any possible shadows. </w:t>
       </w:r>
       <w:r>
@@ -789,23 +750,7 @@
           <w:rFonts w:eastAsia="Times New Roman" w:cs="Times New Roman"/>
           <w:szCs w:val="24"/>
         </w:rPr>
-        <w:t xml:space="preserve">Angling the panels south, southeast at a </w:t>
-      </w:r>
-      <w:proofErr w:type="gramStart"/>
-      <w:r>
-        <w:rPr>
-          <w:rFonts w:eastAsia="Times New Roman" w:cs="Times New Roman"/>
-          <w:szCs w:val="24"/>
-        </w:rPr>
-        <w:t>20 degree</w:t>
-      </w:r>
-      <w:proofErr w:type="gramEnd"/>
-      <w:r>
-        <w:rPr>
-          <w:rFonts w:eastAsia="Times New Roman" w:cs="Times New Roman"/>
-          <w:szCs w:val="24"/>
-        </w:rPr>
-        <w:t xml:space="preserve"> tilt may eliminate this issue completely, as well as increase the production of the panels.</w:t>
+        <w:t>Angling the panels south, southeast at a 20 degree tilt may eliminate this issue completely, as well as increase the production of the panels.</w:t>
       </w:r>
     </w:p>
     <w:p>
@@ -830,7 +775,6 @@
     <w:p>
       <w:pPr>
         <w:spacing w:after="0" w:line="360" w:lineRule="auto"/>
-        <w:ind w:firstLine="720"/>
         <w:contextualSpacing/>
         <w:jc w:val="both"/>
         <w:rPr>
@@ -843,6 +787,13 @@
           <w:rFonts w:eastAsia="Times New Roman" w:cs="Times New Roman"/>
           <w:szCs w:val="24"/>
         </w:rPr>
+        <w:tab/>
+      </w:r>
+      <w:r>
+        <w:rPr>
+          <w:rFonts w:eastAsia="Times New Roman" w:cs="Times New Roman"/>
+          <w:szCs w:val="24"/>
+        </w:rPr>
         <w:t xml:space="preserve">The best cost estimate for your capacity of a solar panel system is </w:t>
       </w:r>
       <w:r>
@@ -899,7 +850,6 @@
     <w:p>
       <w:pPr>
         <w:spacing w:after="0" w:line="360" w:lineRule="auto"/>
-        <w:ind w:firstLine="720"/>
         <w:contextualSpacing/>
         <w:jc w:val="both"/>
         <w:rPr>
@@ -912,6 +862,13 @@
           <w:rFonts w:eastAsia="Times New Roman" w:cs="Times New Roman"/>
           <w:szCs w:val="24"/>
         </w:rPr>
+        <w:tab/>
+      </w:r>
+      <w:r>
+        <w:rPr>
+          <w:rFonts w:eastAsia="Times New Roman" w:cs="Times New Roman"/>
+          <w:szCs w:val="24"/>
+        </w:rPr>
         <w:t xml:space="preserve">IC </w:t>
       </w:r>
       <w:r>
@@ -989,7 +946,6 @@
     <w:p>
       <w:pPr>
         <w:spacing w:after="0" w:line="360" w:lineRule="auto"/>
-        <w:ind w:firstLine="720"/>
         <w:contextualSpacing/>
         <w:jc w:val="both"/>
         <w:rPr>
@@ -1002,15 +958,28 @@
           <w:rFonts w:eastAsia="Times New Roman" w:cs="Times New Roman"/>
           <w:szCs w:val="24"/>
         </w:rPr>
-        <w:t xml:space="preserve">IC </w:t>
-      </w:r>
-      <w:r>
-        <w:rPr>
-          <w:rFonts w:eastAsia="Times New Roman" w:cs="Times New Roman"/>
-          <w:szCs w:val="24"/>
-        </w:rPr>
         <w:tab/>
+      </w:r>
+      <w:r>
+        <w:rPr>
+          <w:rFonts w:eastAsia="Times New Roman" w:cs="Times New Roman"/>
+          <w:szCs w:val="24"/>
+        </w:rPr>
+        <w:tab/>
+      </w:r>
+      <w:r>
+        <w:rPr>
+          <w:rFonts w:eastAsia="Times New Roman" w:cs="Times New Roman"/>
+          <w:szCs w:val="24"/>
+        </w:rPr>
         <w:t>=</w:t>
+      </w:r>
+      <w:r>
+        <w:rPr>
+          <w:rFonts w:eastAsia="Times New Roman" w:cs="Times New Roman"/>
+          <w:szCs w:val="24"/>
+        </w:rPr>
+        <w:t xml:space="preserve"> </w:t>
       </w:r>
       <w:r>
         <w:rPr>
@@ -1028,20 +997,14 @@
       </w:r>
     </w:p>
     <w:p>
-      <w:r>
-        <w:t xml:space="preserve">The </w:t>
-      </w:r>
-      <w:proofErr w:type="spellStart"/>
-      <w:r>
-        <w:t>PVWatts</w:t>
-      </w:r>
-      <w:proofErr w:type="spellEnd"/>
-      <w:r>
-        <w:t xml:space="preserve"> Calculator takes into account many variables in calculating your system’s annual energy savings, ES, and annual cost savings, </w:t>
-      </w:r>
-      <w:proofErr w:type="spellStart"/>
-      <w:r>
-        <w:t>ACS</w:t>
+      <w:pPr>
+        <w:spacing w:after="0" w:line="360" w:lineRule="auto"/>
+      </w:pPr>
+      <w:r>
+        <w:tab/>
+      </w:r>
+      <w:r>
+        <w:t>The PVWatts Calculator takes into account many variables in calculating your system’s annual energy savings, ES, and annual cost savings, ACS</w:t>
       </w:r>
       <w:r>
         <w:softHyphen/>
@@ -1052,7 +1015,6 @@
         </w:rPr>
         <w:t>El</w:t>
       </w:r>
-      <w:proofErr w:type="spellEnd"/>
       <w:r>
         <w:t>. These are factors such as your DC rating of</w:t>
       </w:r>
@@ -1078,7 +1040,6 @@
     <w:p>
       <w:pPr>
         <w:spacing w:after="0" w:line="360" w:lineRule="auto"/>
-        <w:ind w:left="360" w:firstLine="360"/>
         <w:contextualSpacing/>
         <w:jc w:val="both"/>
         <w:rPr>
@@ -1091,6 +1052,13 @@
           <w:rFonts w:eastAsia="Times New Roman" w:cs="Times New Roman"/>
           <w:szCs w:val="24"/>
         </w:rPr>
+        <w:tab/>
+      </w:r>
+      <w:r>
+        <w:rPr>
+          <w:rFonts w:eastAsia="Times New Roman" w:cs="Times New Roman"/>
+          <w:szCs w:val="24"/>
+        </w:rPr>
         <w:t xml:space="preserve">ES </w:t>
       </w:r>
       <w:r>
@@ -1120,22 +1088,12 @@
           <w:rFonts w:eastAsia="Times New Roman" w:cs="Times New Roman"/>
           <w:szCs w:val="24"/>
         </w:rPr>
-        <w:t>kWh/</w:t>
-      </w:r>
-      <w:proofErr w:type="spellStart"/>
-      <w:r>
-        <w:rPr>
-          <w:rFonts w:eastAsia="Times New Roman" w:cs="Times New Roman"/>
-          <w:szCs w:val="24"/>
-        </w:rPr>
-        <w:t>yr</w:t>
-      </w:r>
-      <w:proofErr w:type="spellEnd"/>
+        <w:t>kWh/yr</w:t>
+      </w:r>
     </w:p>
     <w:p>
       <w:pPr>
         <w:spacing w:after="0" w:line="360" w:lineRule="auto"/>
-        <w:ind w:left="360" w:firstLine="360"/>
         <w:contextualSpacing/>
         <w:jc w:val="both"/>
         <w:rPr>
@@ -1143,7 +1101,13 @@
           <w:szCs w:val="24"/>
         </w:rPr>
       </w:pPr>
-      <w:proofErr w:type="spellStart"/>
+      <w:r>
+        <w:rPr>
+          <w:rFonts w:eastAsia="Times New Roman" w:cs="Times New Roman"/>
+          <w:szCs w:val="24"/>
+        </w:rPr>
+        <w:tab/>
+      </w:r>
       <w:r>
         <w:rPr>
           <w:rFonts w:eastAsia="Times New Roman" w:cs="Times New Roman"/>
@@ -1167,7 +1131,6 @@
         </w:rPr>
         <w:t>l</w:t>
       </w:r>
-      <w:proofErr w:type="spellEnd"/>
       <w:r>
         <w:rPr>
           <w:rFonts w:eastAsia="Times New Roman" w:cs="Times New Roman"/>
@@ -1194,23 +1157,7 @@
           <w:rFonts w:eastAsia="Times New Roman" w:cs="Times New Roman"/>
           <w:szCs w:val="24"/>
         </w:rPr>
-        <w:t>${</w:t>
-      </w:r>
-      <w:proofErr w:type="spellStart"/>
-      <w:r>
-        <w:rPr>
-          <w:rFonts w:eastAsia="Times New Roman" w:cs="Times New Roman"/>
-          <w:szCs w:val="24"/>
-        </w:rPr>
-        <w:t>ACSel</w:t>
-      </w:r>
-      <w:proofErr w:type="spellEnd"/>
-      <w:r>
-        <w:rPr>
-          <w:rFonts w:eastAsia="Times New Roman" w:cs="Times New Roman"/>
-          <w:szCs w:val="24"/>
-        </w:rPr>
-        <w:t>}</w:t>
+        <w:t>${ACSel}</w:t>
       </w:r>
       <w:r>
         <w:rPr>
@@ -1230,7 +1177,6 @@
     <w:p>
       <w:pPr>
         <w:spacing w:after="0" w:line="360" w:lineRule="auto"/>
-        <w:ind w:left="360" w:firstLine="360"/>
         <w:contextualSpacing/>
         <w:jc w:val="both"/>
         <w:rPr>
@@ -1238,6 +1184,13 @@
           <w:szCs w:val="24"/>
         </w:rPr>
       </w:pPr>
+      <w:r>
+        <w:rPr>
+          <w:rFonts w:eastAsia="Times New Roman" w:cs="Times New Roman"/>
+          <w:szCs w:val="24"/>
+        </w:rPr>
+        <w:tab/>
+      </w:r>
       <w:r>
         <w:rPr>
           <w:rFonts w:eastAsia="Times New Roman" w:cs="Times New Roman"/>
@@ -2096,7 +2049,6 @@
     <w:p>
       <w:pPr>
         <w:spacing w:after="0" w:line="360" w:lineRule="auto"/>
-        <w:ind w:firstLine="720"/>
         <w:jc w:val="both"/>
         <w:rPr>
           <w:rFonts w:eastAsia="Times New Roman" w:cs="Times New Roman"/>
@@ -2108,6 +2060,13 @@
           <w:rFonts w:eastAsia="Times New Roman" w:cs="Times New Roman"/>
           <w:szCs w:val="24"/>
         </w:rPr>
+        <w:tab/>
+      </w:r>
+      <w:r>
+        <w:rPr>
+          <w:rFonts w:eastAsia="Times New Roman" w:cs="Times New Roman"/>
+          <w:szCs w:val="24"/>
+        </w:rPr>
         <w:t xml:space="preserve">Many incentives exist which stand to drastically reduce the overall and yearly cost of solar panel systems. Two of the most common incentives were calculated and used in the findings for this report. The first is the Federal Investment Tax Credit (ITC), which covers </w:t>
       </w:r>
       <w:r>
@@ -2136,15 +2095,7 @@
           <w:rFonts w:eastAsia="Times New Roman" w:cs="Times New Roman"/>
           <w:szCs w:val="24"/>
         </w:rPr>
-        <w:t>(</w:t>
-      </w:r>
-      <w:proofErr w:type="spellStart"/>
-      <w:r>
-        <w:rPr>
-          <w:rFonts w:eastAsia="Times New Roman" w:cs="Times New Roman"/>
-          <w:szCs w:val="24"/>
-        </w:rPr>
-        <w:t>S</w:t>
+        <w:t>(S</w:t>
       </w:r>
       <w:r>
         <w:rPr>
@@ -2153,7 +2104,6 @@
         </w:rPr>
         <w:t>uSI</w:t>
       </w:r>
-      <w:proofErr w:type="spellEnd"/>
       <w:r>
         <w:rPr>
           <w:rFonts w:eastAsia="Times New Roman" w:cs="Times New Roman"/>
@@ -2179,7 +2129,6 @@
     <w:p>
       <w:pPr>
         <w:spacing w:after="0" w:line="360" w:lineRule="auto"/>
-        <w:ind w:firstLine="720"/>
         <w:jc w:val="both"/>
         <w:rPr>
           <w:rFonts w:eastAsia="Times New Roman" w:cs="Times New Roman"/>
@@ -2191,15 +2140,15 @@
           <w:rFonts w:eastAsia="Times New Roman" w:cs="Times New Roman"/>
           <w:szCs w:val="24"/>
         </w:rPr>
-        <w:t xml:space="preserve">The calculated capital cost after Federal Investment Tax Credit (ITC) deduction, </w:t>
-      </w:r>
-      <w:proofErr w:type="spellStart"/>
-      <w:r>
-        <w:rPr>
-          <w:rFonts w:eastAsia="Times New Roman" w:cs="Times New Roman"/>
-          <w:szCs w:val="24"/>
-        </w:rPr>
-        <w:t>IC</w:t>
+        <w:lastRenderedPageBreak/>
+        <w:tab/>
+      </w:r>
+      <w:r>
+        <w:rPr>
+          <w:rFonts w:eastAsia="Times New Roman" w:cs="Times New Roman"/>
+          <w:szCs w:val="24"/>
+        </w:rPr>
+        <w:t>The calculated capital cost after Federal Investment Tax Credit (ITC) deduction, IC</w:t>
       </w:r>
       <w:r>
         <w:rPr>
@@ -2209,7 +2158,6 @@
         </w:rPr>
         <w:t>Total</w:t>
       </w:r>
-      <w:proofErr w:type="spellEnd"/>
       <w:r>
         <w:rPr>
           <w:rFonts w:eastAsia="Times New Roman" w:cs="Times New Roman"/>
@@ -2221,7 +2169,6 @@
     <w:p>
       <w:pPr>
         <w:spacing w:after="0" w:line="360" w:lineRule="auto"/>
-        <w:ind w:left="720"/>
         <w:jc w:val="both"/>
         <w:rPr>
           <w:rFonts w:eastAsia="Times New Roman" w:cs="Times New Roman"/>
@@ -2233,7 +2180,13 @@
           <w:rFonts w:eastAsia="Times New Roman" w:cs="Times New Roman"/>
           <w:szCs w:val="24"/>
         </w:rPr>
-        <w:lastRenderedPageBreak/>
+        <w:tab/>
+      </w:r>
+      <w:r>
+        <w:rPr>
+          <w:rFonts w:eastAsia="Times New Roman" w:cs="Times New Roman"/>
+          <w:szCs w:val="24"/>
+        </w:rPr>
         <w:t xml:space="preserve">ITC </w:t>
       </w:r>
       <w:r>
@@ -2283,13 +2236,26 @@
     <w:p>
       <w:pPr>
         <w:spacing w:after="0" w:line="360" w:lineRule="auto"/>
-        <w:ind w:left="720" w:firstLine="720"/>
         <w:jc w:val="both"/>
         <w:rPr>
           <w:rFonts w:eastAsia="Times New Roman" w:cs="Times New Roman"/>
           <w:szCs w:val="24"/>
         </w:rPr>
       </w:pPr>
+      <w:r>
+        <w:rPr>
+          <w:rFonts w:eastAsia="Times New Roman" w:cs="Times New Roman"/>
+          <w:szCs w:val="24"/>
+        </w:rPr>
+        <w:tab/>
+      </w:r>
+      <w:r>
+        <w:rPr>
+          <w:rFonts w:eastAsia="Times New Roman" w:cs="Times New Roman"/>
+          <w:szCs w:val="24"/>
+        </w:rPr>
+        <w:tab/>
+      </w:r>
       <w:r>
         <w:rPr>
           <w:rFonts w:eastAsia="Times New Roman" w:cs="Times New Roman"/>
@@ -2308,14 +2274,19 @@
     <w:p>
       <w:pPr>
         <w:spacing w:after="0" w:line="360" w:lineRule="auto"/>
-        <w:ind w:left="720"/>
         <w:jc w:val="both"/>
         <w:rPr>
           <w:rFonts w:eastAsia="Times New Roman" w:cs="Times New Roman"/>
           <w:szCs w:val="24"/>
         </w:rPr>
       </w:pPr>
-      <w:proofErr w:type="spellStart"/>
+      <w:r>
+        <w:rPr>
+          <w:rFonts w:eastAsia="Times New Roman" w:cs="Times New Roman"/>
+          <w:szCs w:val="24"/>
+        </w:rPr>
+        <w:tab/>
+      </w:r>
       <w:r>
         <w:rPr>
           <w:rFonts w:eastAsia="Times New Roman" w:cs="Times New Roman"/>
@@ -2331,7 +2302,6 @@
         </w:rPr>
         <w:t>Total</w:t>
       </w:r>
-      <w:proofErr w:type="spellEnd"/>
       <w:r>
         <w:rPr>
           <w:rFonts w:eastAsia="Times New Roman" w:cs="Times New Roman"/>
@@ -2351,13 +2321,26 @@
     <w:p>
       <w:pPr>
         <w:spacing w:after="0" w:line="360" w:lineRule="auto"/>
-        <w:ind w:left="720" w:firstLine="720"/>
         <w:jc w:val="both"/>
         <w:rPr>
           <w:rFonts w:eastAsia="Times New Roman" w:cs="Times New Roman"/>
           <w:szCs w:val="24"/>
         </w:rPr>
       </w:pPr>
+      <w:r>
+        <w:rPr>
+          <w:rFonts w:eastAsia="Times New Roman" w:cs="Times New Roman"/>
+          <w:szCs w:val="24"/>
+        </w:rPr>
+        <w:tab/>
+      </w:r>
+      <w:r>
+        <w:rPr>
+          <w:rFonts w:eastAsia="Times New Roman" w:cs="Times New Roman"/>
+          <w:szCs w:val="24"/>
+        </w:rPr>
+        <w:tab/>
+      </w:r>
       <w:r>
         <w:rPr>
           <w:rFonts w:eastAsia="Times New Roman" w:cs="Times New Roman"/>
@@ -2409,13 +2392,139 @@
           <w:rFonts w:eastAsia="Times New Roman" w:cs="Times New Roman"/>
           <w:szCs w:val="24"/>
         </w:rPr>
+        <w:t xml:space="preserve"> S</w:t>
+      </w:r>
+      <w:r>
+        <w:rPr>
+          <w:rFonts w:eastAsia="Times New Roman" w:cs="Times New Roman"/>
+          <w:szCs w:val="24"/>
+        </w:rPr>
+        <w:t>uSI</w:t>
+      </w:r>
+      <w:r>
+        <w:rPr>
+          <w:rFonts w:eastAsia="Times New Roman" w:cs="Times New Roman"/>
+          <w:szCs w:val="24"/>
+        </w:rPr>
+        <w:t>, as o</w:t>
+      </w:r>
+      <w:r>
+        <w:rPr>
+          <w:rFonts w:eastAsia="Yu Mincho Demibold" w:cs="Times New Roman"/>
+          <w:szCs w:val="24"/>
+        </w:rPr>
+        <w:t>f</w:t>
+      </w:r>
+      <w:r>
+        <w:rPr>
+          <w:rFonts w:eastAsia="Yu Mincho Demibold" w:cs="Times New Roman"/>
+          <w:szCs w:val="24"/>
+        </w:rPr>
+        <w:t xml:space="preserve"> ${CM}</w:t>
+      </w:r>
+      <w:r>
+        <w:rPr>
+          <w:rFonts w:eastAsia="Times New Roman" w:cs="Times New Roman"/>
+          <w:szCs w:val="24"/>
+        </w:rPr>
+        <w:t xml:space="preserve">, with </w:t>
+      </w:r>
+      <w:r>
+        <w:rPr>
+          <w:rFonts w:eastAsia="Times New Roman" w:cs="Times New Roman"/>
+          <w:szCs w:val="24"/>
+        </w:rPr>
+        <w:t>${credits}</w:t>
+      </w:r>
+      <w:r>
+        <w:rPr>
+          <w:rFonts w:eastAsia="Times New Roman" w:cs="Times New Roman"/>
+          <w:szCs w:val="24"/>
+        </w:rPr>
         <w:t xml:space="preserve"> </w:t>
       </w:r>
-      <w:proofErr w:type="spellStart"/>
-      <w:r>
-        <w:rPr>
-          <w:rFonts w:eastAsia="Times New Roman" w:cs="Times New Roman"/>
-          <w:szCs w:val="24"/>
+      <w:r>
+        <w:rPr>
+          <w:rFonts w:eastAsia="Times New Roman" w:cs="Times New Roman"/>
+          <w:szCs w:val="24"/>
+        </w:rPr>
+        <w:t>SREC-II</w:t>
+      </w:r>
+      <w:r>
+        <w:rPr>
+          <w:rFonts w:eastAsia="Times New Roman" w:cs="Times New Roman"/>
+          <w:szCs w:val="24"/>
+        </w:rPr>
+        <w:t xml:space="preserve"> </w:t>
+      </w:r>
+      <w:r>
+        <w:rPr>
+          <w:rFonts w:eastAsia="Times New Roman" w:cs="Times New Roman"/>
+          <w:szCs w:val="24"/>
+        </w:rPr>
+        <w:t xml:space="preserve">credits (from </w:t>
+      </w:r>
+      <w:r>
+        <w:rPr>
+          <w:rFonts w:eastAsia="Times New Roman" w:cs="Times New Roman"/>
+          <w:szCs w:val="24"/>
+        </w:rPr>
+        <w:t>${ES}</w:t>
+      </w:r>
+      <w:r>
+        <w:rPr>
+          <w:rFonts w:eastAsia="Times New Roman" w:cs="Times New Roman"/>
+          <w:szCs w:val="24"/>
+        </w:rPr>
+        <w:t xml:space="preserve"> </w:t>
+      </w:r>
+      <w:r>
+        <w:rPr>
+          <w:rFonts w:eastAsia="Times New Roman" w:cs="Times New Roman"/>
+          <w:szCs w:val="24"/>
+        </w:rPr>
+        <w:t xml:space="preserve">kWh), the </w:t>
+      </w:r>
+      <w:r>
+        <w:rPr>
+          <w:rFonts w:eastAsia="Times New Roman" w:cs="Times New Roman"/>
+          <w:szCs w:val="24"/>
+        </w:rPr>
+        <w:t>i</w:t>
+      </w:r>
+      <w:r>
+        <w:rPr>
+          <w:rFonts w:eastAsia="Times New Roman" w:cs="Times New Roman"/>
+          <w:szCs w:val="24"/>
+        </w:rPr>
+        <w:t>ncentive value</w:t>
+      </w:r>
+      <w:r>
+        <w:rPr>
+          <w:rFonts w:eastAsia="Times New Roman" w:cs="Times New Roman"/>
+          <w:szCs w:val="24"/>
+        </w:rPr>
+        <w:t xml:space="preserve">, </w:t>
+      </w:r>
+      <w:r>
+        <w:rPr>
+          <w:rFonts w:eastAsia="Times New Roman" w:cs="Times New Roman"/>
+          <w:szCs w:val="24"/>
+        </w:rPr>
+        <w:t>I</w:t>
+      </w:r>
+      <w:r>
+        <w:rPr>
+          <w:rFonts w:eastAsia="Times New Roman" w:cs="Times New Roman"/>
+          <w:szCs w:val="24"/>
+        </w:rPr>
+        <w:t>V, and annual cost savings, ACS</w:t>
+      </w:r>
+      <w:r>
+        <w:rPr>
+          <w:rFonts w:eastAsia="Times New Roman" w:cs="Times New Roman"/>
+          <w:szCs w:val="24"/>
+          <w:vertAlign w:val="subscript"/>
         </w:rPr>
         <w:t>S</w:t>
       </w:r>
@@ -2423,154 +2532,10 @@
         <w:rPr>
           <w:rFonts w:eastAsia="Times New Roman" w:cs="Times New Roman"/>
           <w:szCs w:val="24"/>
-        </w:rPr>
-        <w:t>uSI</w:t>
-      </w:r>
-      <w:proofErr w:type="spellEnd"/>
-      <w:r>
-        <w:rPr>
-          <w:rFonts w:eastAsia="Times New Roman" w:cs="Times New Roman"/>
-          <w:szCs w:val="24"/>
-        </w:rPr>
-        <w:t>, as o</w:t>
-      </w:r>
-      <w:r>
-        <w:rPr>
-          <w:rFonts w:eastAsia="Yu Mincho Demibold" w:cs="Times New Roman"/>
-          <w:szCs w:val="24"/>
-        </w:rPr>
-        <w:t>f</w:t>
-      </w:r>
-      <w:r>
-        <w:rPr>
-          <w:rFonts w:eastAsia="Yu Mincho Demibold" w:cs="Times New Roman"/>
-          <w:szCs w:val="24"/>
-        </w:rPr>
-        <w:t xml:space="preserve"> ${CM}</w:t>
-      </w:r>
-      <w:r>
-        <w:rPr>
-          <w:rFonts w:eastAsia="Times New Roman" w:cs="Times New Roman"/>
-          <w:szCs w:val="24"/>
-        </w:rPr>
-        <w:t xml:space="preserve">, with </w:t>
-      </w:r>
-      <w:r>
-        <w:rPr>
-          <w:rFonts w:eastAsia="Times New Roman" w:cs="Times New Roman"/>
-          <w:szCs w:val="24"/>
-        </w:rPr>
-        <w:t>${credits}</w:t>
-      </w:r>
-      <w:r>
-        <w:rPr>
-          <w:rFonts w:eastAsia="Times New Roman" w:cs="Times New Roman"/>
-          <w:szCs w:val="24"/>
-        </w:rPr>
-        <w:t xml:space="preserve"> </w:t>
-      </w:r>
-      <w:r>
-        <w:rPr>
-          <w:rFonts w:eastAsia="Times New Roman" w:cs="Times New Roman"/>
-          <w:szCs w:val="24"/>
-        </w:rPr>
-        <w:t>SREC-II</w:t>
-      </w:r>
-      <w:r>
-        <w:rPr>
-          <w:rFonts w:eastAsia="Times New Roman" w:cs="Times New Roman"/>
-          <w:szCs w:val="24"/>
-        </w:rPr>
-        <w:t xml:space="preserve"> </w:t>
-      </w:r>
-      <w:r>
-        <w:rPr>
-          <w:rFonts w:eastAsia="Times New Roman" w:cs="Times New Roman"/>
-          <w:szCs w:val="24"/>
-        </w:rPr>
-        <w:t xml:space="preserve">credits (from </w:t>
-      </w:r>
-      <w:r>
-        <w:rPr>
-          <w:rFonts w:eastAsia="Times New Roman" w:cs="Times New Roman"/>
-          <w:szCs w:val="24"/>
-        </w:rPr>
-        <w:t>${ES}</w:t>
-      </w:r>
-      <w:r>
-        <w:rPr>
-          <w:rFonts w:eastAsia="Times New Roman" w:cs="Times New Roman"/>
-          <w:szCs w:val="24"/>
-        </w:rPr>
-        <w:t xml:space="preserve"> </w:t>
-      </w:r>
-      <w:r>
-        <w:rPr>
-          <w:rFonts w:eastAsia="Times New Roman" w:cs="Times New Roman"/>
-          <w:szCs w:val="24"/>
-        </w:rPr>
-        <w:t xml:space="preserve">kWh), the </w:t>
-      </w:r>
-      <w:r>
-        <w:rPr>
-          <w:rFonts w:eastAsia="Times New Roman" w:cs="Times New Roman"/>
-          <w:szCs w:val="24"/>
-        </w:rPr>
-        <w:t>i</w:t>
-      </w:r>
-      <w:r>
-        <w:rPr>
-          <w:rFonts w:eastAsia="Times New Roman" w:cs="Times New Roman"/>
-          <w:szCs w:val="24"/>
-        </w:rPr>
-        <w:t>ncentive value</w:t>
-      </w:r>
-      <w:r>
-        <w:rPr>
-          <w:rFonts w:eastAsia="Times New Roman" w:cs="Times New Roman"/>
-          <w:szCs w:val="24"/>
-        </w:rPr>
-        <w:t xml:space="preserve">, </w:t>
-      </w:r>
-      <w:r>
-        <w:rPr>
-          <w:rFonts w:eastAsia="Times New Roman" w:cs="Times New Roman"/>
-          <w:szCs w:val="24"/>
-        </w:rPr>
-        <w:t>I</w:t>
-      </w:r>
-      <w:r>
-        <w:rPr>
-          <w:rFonts w:eastAsia="Times New Roman" w:cs="Times New Roman"/>
-          <w:szCs w:val="24"/>
-        </w:rPr>
-        <w:t xml:space="preserve">V, and annual cost savings, </w:t>
-      </w:r>
-      <w:proofErr w:type="spellStart"/>
-      <w:r>
-        <w:rPr>
-          <w:rFonts w:eastAsia="Times New Roman" w:cs="Times New Roman"/>
-          <w:szCs w:val="24"/>
-        </w:rPr>
-        <w:t>ACS</w:t>
-      </w:r>
-      <w:r>
-        <w:rPr>
-          <w:rFonts w:eastAsia="Times New Roman" w:cs="Times New Roman"/>
-          <w:szCs w:val="24"/>
           <w:vertAlign w:val="subscript"/>
         </w:rPr>
-        <w:t>S</w:t>
-      </w:r>
-      <w:r>
-        <w:rPr>
-          <w:rFonts w:eastAsia="Times New Roman" w:cs="Times New Roman"/>
-          <w:szCs w:val="24"/>
-          <w:vertAlign w:val="subscript"/>
-        </w:rPr>
         <w:t>u</w:t>
       </w:r>
-      <w:proofErr w:type="spellEnd"/>
       <w:r>
         <w:rPr>
           <w:rFonts w:eastAsia="Times New Roman" w:cs="Times New Roman"/>
@@ -2582,13 +2547,19 @@
     <w:p>
       <w:pPr>
         <w:spacing w:after="0" w:line="360" w:lineRule="auto"/>
-        <w:ind w:left="720"/>
         <w:jc w:val="both"/>
         <w:rPr>
           <w:rFonts w:eastAsia="Times New Roman" w:cs="Times New Roman"/>
           <w:szCs w:val="24"/>
         </w:rPr>
       </w:pPr>
+      <w:r>
+        <w:rPr>
+          <w:rFonts w:eastAsia="Times New Roman" w:cs="Times New Roman"/>
+          <w:szCs w:val="24"/>
+        </w:rPr>
+        <w:tab/>
+      </w:r>
       <w:r>
         <w:rPr>
           <w:rFonts w:eastAsia="Times New Roman" w:cs="Times New Roman"/>
@@ -2615,14 +2586,19 @@
     <w:p>
       <w:pPr>
         <w:spacing w:after="0" w:line="360" w:lineRule="auto"/>
-        <w:ind w:left="720"/>
         <w:jc w:val="both"/>
         <w:rPr>
           <w:rFonts w:eastAsia="Times New Roman" w:cs="Times New Roman"/>
           <w:szCs w:val="24"/>
         </w:rPr>
       </w:pPr>
-      <w:proofErr w:type="spellStart"/>
+      <w:r>
+        <w:rPr>
+          <w:rFonts w:eastAsia="Times New Roman" w:cs="Times New Roman"/>
+          <w:szCs w:val="24"/>
+        </w:rPr>
+        <w:tab/>
+      </w:r>
       <w:r>
         <w:rPr>
           <w:rFonts w:eastAsia="Times New Roman" w:cs="Times New Roman"/>
@@ -2646,7 +2622,6 @@
         </w:rPr>
         <w:t>u</w:t>
       </w:r>
-      <w:proofErr w:type="spellEnd"/>
       <w:r>
         <w:rPr>
           <w:rFonts w:eastAsia="Times New Roman" w:cs="Times New Roman"/>
@@ -2701,7 +2676,6 @@
     <w:p>
       <w:pPr>
         <w:spacing w:after="0" w:line="360" w:lineRule="auto"/>
-        <w:ind w:left="720" w:firstLine="720"/>
         <w:jc w:val="both"/>
         <w:rPr>
           <w:rFonts w:eastAsia="Times New Roman" w:cs="Times New Roman"/>
@@ -2713,6 +2687,20 @@
           <w:rFonts w:eastAsia="Times New Roman" w:cs="Times New Roman"/>
           <w:szCs w:val="24"/>
         </w:rPr>
+        <w:tab/>
+      </w:r>
+      <w:r>
+        <w:rPr>
+          <w:rFonts w:eastAsia="Times New Roman" w:cs="Times New Roman"/>
+          <w:szCs w:val="24"/>
+        </w:rPr>
+        <w:tab/>
+      </w:r>
+      <w:r>
+        <w:rPr>
+          <w:rFonts w:eastAsia="Times New Roman" w:cs="Times New Roman"/>
+          <w:szCs w:val="24"/>
+        </w:rPr>
         <w:t xml:space="preserve">= </w:t>
       </w:r>
       <w:r>
@@ -2720,17 +2708,15 @@
           <w:rFonts w:eastAsia="Times New Roman" w:cs="Times New Roman"/>
           <w:szCs w:val="24"/>
         </w:rPr>
-        <w:t>${</w:t>
-      </w:r>
-      <w:proofErr w:type="spellStart"/>
-      <w:r>
-        <w:rPr>
-          <w:rFonts w:eastAsia="Times New Roman" w:cs="Times New Roman"/>
-          <w:szCs w:val="24"/>
-        </w:rPr>
-        <w:t>ACSsu</w:t>
-      </w:r>
-      <w:proofErr w:type="spellEnd"/>
+        <w:t>${ACSs</w:t>
+      </w:r>
+      <w:r>
+        <w:rPr>
+          <w:rFonts w:eastAsia="Times New Roman" w:cs="Times New Roman"/>
+          <w:szCs w:val="24"/>
+        </w:rPr>
+        <w:t>r</w:t>
+      </w:r>
       <w:r>
         <w:rPr>
           <w:rFonts w:eastAsia="Times New Roman" w:cs="Times New Roman"/>
@@ -2749,13 +2735,19 @@
     <w:p>
       <w:pPr>
         <w:spacing w:after="0" w:line="360" w:lineRule="auto"/>
-        <w:ind w:firstLine="720"/>
         <w:jc w:val="both"/>
         <w:rPr>
           <w:rFonts w:eastAsia="Times New Roman" w:cs="Times New Roman"/>
           <w:szCs w:val="24"/>
         </w:rPr>
       </w:pPr>
+      <w:r>
+        <w:rPr>
+          <w:rFonts w:eastAsia="Times New Roman" w:cs="Times New Roman"/>
+          <w:szCs w:val="24"/>
+        </w:rPr>
+        <w:tab/>
+      </w:r>
       <w:r>
         <w:rPr>
           <w:rFonts w:eastAsia="Times New Roman" w:cs="Times New Roman"/>
@@ -2767,7 +2759,6 @@
     <w:p>
       <w:pPr>
         <w:spacing w:after="0" w:line="360" w:lineRule="auto"/>
-        <w:ind w:left="720"/>
         <w:jc w:val="both"/>
         <w:rPr>
           <w:rFonts w:eastAsia="Times New Roman" w:cs="Times New Roman"/>
@@ -2779,6 +2770,13 @@
           <w:rFonts w:eastAsia="Times New Roman" w:cs="Times New Roman"/>
           <w:szCs w:val="24"/>
         </w:rPr>
+        <w:tab/>
+      </w:r>
+      <w:r>
+        <w:rPr>
+          <w:rFonts w:eastAsia="Times New Roman" w:cs="Times New Roman"/>
+          <w:szCs w:val="24"/>
+        </w:rPr>
         <w:t>ACS</w:t>
       </w:r>
       <w:r>
@@ -2793,15 +2791,7 @@
           <w:rFonts w:eastAsia="Times New Roman" w:cs="Times New Roman"/>
           <w:szCs w:val="24"/>
         </w:rPr>
-        <w:t xml:space="preserve">= </w:t>
-      </w:r>
-      <w:proofErr w:type="spellStart"/>
-      <w:r>
-        <w:rPr>
-          <w:rFonts w:eastAsia="Times New Roman" w:cs="Times New Roman"/>
-          <w:szCs w:val="24"/>
-        </w:rPr>
-        <w:t>ACS</w:t>
+        <w:t>= ACS</w:t>
       </w:r>
       <w:r>
         <w:rPr>
@@ -2811,21 +2801,12 @@
         </w:rPr>
         <w:t>El</w:t>
       </w:r>
-      <w:proofErr w:type="spellEnd"/>
-      <w:r>
-        <w:rPr>
-          <w:rFonts w:eastAsia="Times New Roman" w:cs="Times New Roman"/>
-          <w:szCs w:val="24"/>
-        </w:rPr>
-        <w:t xml:space="preserve"> + </w:t>
-      </w:r>
-      <w:proofErr w:type="spellStart"/>
-      <w:r>
-        <w:rPr>
-          <w:rFonts w:eastAsia="Times New Roman" w:cs="Times New Roman"/>
-          <w:szCs w:val="24"/>
-        </w:rPr>
-        <w:t>ACS</w:t>
+      <w:r>
+        <w:rPr>
+          <w:rFonts w:eastAsia="Times New Roman" w:cs="Times New Roman"/>
+          <w:szCs w:val="24"/>
+        </w:rPr>
+        <w:t xml:space="preserve"> + ACS</w:t>
       </w:r>
       <w:r>
         <w:rPr>
@@ -2843,12 +2824,10 @@
         </w:rPr>
         <w:t>u</w:t>
       </w:r>
-      <w:proofErr w:type="spellEnd"/>
     </w:p>
     <w:p>
       <w:pPr>
         <w:spacing w:after="0" w:line="360" w:lineRule="auto"/>
-        <w:ind w:left="720" w:firstLine="720"/>
         <w:jc w:val="both"/>
         <w:rPr>
           <w:rFonts w:eastAsia="Times New Roman" w:cs="Times New Roman"/>
@@ -2860,6 +2839,20 @@
           <w:rFonts w:eastAsia="Times New Roman" w:cs="Times New Roman"/>
           <w:szCs w:val="24"/>
         </w:rPr>
+        <w:tab/>
+      </w:r>
+      <w:r>
+        <w:rPr>
+          <w:rFonts w:eastAsia="Times New Roman" w:cs="Times New Roman"/>
+          <w:szCs w:val="24"/>
+        </w:rPr>
+        <w:tab/>
+      </w:r>
+      <w:r>
+        <w:rPr>
+          <w:rFonts w:eastAsia="Times New Roman" w:cs="Times New Roman"/>
+          <w:szCs w:val="24"/>
+        </w:rPr>
         <w:t xml:space="preserve">= </w:t>
       </w:r>
       <w:r>
@@ -2867,17 +2860,29 @@
           <w:rFonts w:eastAsia="Times New Roman" w:cs="Times New Roman"/>
           <w:szCs w:val="24"/>
         </w:rPr>
-        <w:t>${</w:t>
-      </w:r>
-      <w:proofErr w:type="spellStart"/>
-      <w:r>
-        <w:rPr>
-          <w:rFonts w:eastAsia="Times New Roman" w:cs="Times New Roman"/>
-          <w:szCs w:val="24"/>
-        </w:rPr>
-        <w:t>ACSel</w:t>
-      </w:r>
-      <w:proofErr w:type="spellEnd"/>
+        <w:t>${ACSel}</w:t>
+      </w:r>
+      <w:r>
+        <w:rPr>
+          <w:rFonts w:eastAsia="Times New Roman" w:cs="Times New Roman"/>
+          <w:szCs w:val="24"/>
+        </w:rPr>
+        <w:t xml:space="preserve">/yr + </w:t>
+      </w:r>
+      <w:r>
+        <w:rPr>
+          <w:rFonts w:eastAsia="Times New Roman" w:cs="Times New Roman"/>
+          <w:szCs w:val="24"/>
+        </w:rPr>
+        <w:t>${ACSs</w:t>
+      </w:r>
+      <w:r>
+        <w:rPr>
+          <w:rFonts w:eastAsia="Times New Roman" w:cs="Times New Roman"/>
+          <w:szCs w:val="24"/>
+        </w:rPr>
+        <w:t>r</w:t>
+      </w:r>
       <w:r>
         <w:rPr>
           <w:rFonts w:eastAsia="Times New Roman" w:cs="Times New Roman"/>
@@ -2890,74 +2895,32 @@
           <w:rFonts w:eastAsia="Times New Roman" w:cs="Times New Roman"/>
           <w:szCs w:val="24"/>
         </w:rPr>
-        <w:t>/</w:t>
-      </w:r>
-      <w:proofErr w:type="spellStart"/>
-      <w:r>
-        <w:rPr>
-          <w:rFonts w:eastAsia="Times New Roman" w:cs="Times New Roman"/>
-          <w:szCs w:val="24"/>
-        </w:rPr>
-        <w:t>yr</w:t>
-      </w:r>
-      <w:proofErr w:type="spellEnd"/>
-      <w:r>
-        <w:rPr>
-          <w:rFonts w:eastAsia="Times New Roman" w:cs="Times New Roman"/>
-          <w:szCs w:val="24"/>
-        </w:rPr>
-        <w:t xml:space="preserve"> + </w:t>
-      </w:r>
-      <w:r>
-        <w:rPr>
-          <w:rFonts w:eastAsia="Times New Roman" w:cs="Times New Roman"/>
-          <w:szCs w:val="24"/>
-        </w:rPr>
-        <w:t>${</w:t>
-      </w:r>
-      <w:proofErr w:type="spellStart"/>
-      <w:r>
-        <w:rPr>
-          <w:rFonts w:eastAsia="Times New Roman" w:cs="Times New Roman"/>
-          <w:szCs w:val="24"/>
-        </w:rPr>
-        <w:t>ACSsu</w:t>
-      </w:r>
-      <w:proofErr w:type="spellEnd"/>
-      <w:r>
-        <w:rPr>
-          <w:rFonts w:eastAsia="Times New Roman" w:cs="Times New Roman"/>
-          <w:szCs w:val="24"/>
-        </w:rPr>
-        <w:t>}</w:t>
-      </w:r>
-      <w:r>
-        <w:rPr>
-          <w:rFonts w:eastAsia="Times New Roman" w:cs="Times New Roman"/>
-          <w:szCs w:val="24"/>
-        </w:rPr>
-        <w:t>/</w:t>
-      </w:r>
-      <w:proofErr w:type="spellStart"/>
-      <w:r>
-        <w:rPr>
-          <w:rFonts w:eastAsia="Times New Roman" w:cs="Times New Roman"/>
-          <w:szCs w:val="24"/>
-        </w:rPr>
-        <w:t>yr</w:t>
-      </w:r>
-      <w:proofErr w:type="spellEnd"/>
+        <w:t>/yr</w:t>
+      </w:r>
     </w:p>
     <w:p>
       <w:pPr>
         <w:spacing w:after="0" w:line="360" w:lineRule="auto"/>
-        <w:ind w:left="720" w:firstLine="720"/>
         <w:jc w:val="both"/>
         <w:rPr>
           <w:rFonts w:eastAsia="Times New Roman" w:cs="Times New Roman"/>
           <w:szCs w:val="24"/>
         </w:rPr>
       </w:pPr>
+      <w:r>
+        <w:rPr>
+          <w:rFonts w:eastAsia="Times New Roman" w:cs="Times New Roman"/>
+          <w:szCs w:val="24"/>
+        </w:rPr>
+        <w:tab/>
+      </w:r>
+      <w:r>
+        <w:rPr>
+          <w:rFonts w:eastAsia="Times New Roman" w:cs="Times New Roman"/>
+          <w:szCs w:val="24"/>
+        </w:rPr>
+        <w:tab/>
+      </w:r>
       <w:r>
         <w:rPr>
           <w:rFonts w:eastAsia="Times New Roman" w:cs="Times New Roman"/>
@@ -2983,7 +2946,6 @@
     <w:p>
       <w:pPr>
         <w:spacing w:after="0" w:line="360" w:lineRule="auto"/>
-        <w:ind w:firstLine="720"/>
         <w:jc w:val="both"/>
         <w:rPr>
           <w:rFonts w:eastAsia="Times New Roman" w:cs="Times New Roman"/>
@@ -2995,23 +2957,21 @@
           <w:rFonts w:eastAsia="Times New Roman" w:cs="Times New Roman"/>
           <w:szCs w:val="24"/>
         </w:rPr>
+        <w:tab/>
+      </w:r>
+      <w:r>
+        <w:rPr>
+          <w:rFonts w:eastAsia="Times New Roman" w:cs="Times New Roman"/>
+          <w:szCs w:val="24"/>
+        </w:rPr>
         <w:t xml:space="preserve">As a note, the annual cost savings from </w:t>
       </w:r>
-      <w:proofErr w:type="spellStart"/>
-      <w:r>
-        <w:rPr>
-          <w:rFonts w:eastAsia="Times New Roman" w:cs="Times New Roman"/>
-          <w:szCs w:val="24"/>
-        </w:rPr>
-        <w:t>SuSI</w:t>
-      </w:r>
-      <w:proofErr w:type="spellEnd"/>
-      <w:r>
-        <w:rPr>
-          <w:rFonts w:eastAsia="Times New Roman" w:cs="Times New Roman"/>
-          <w:szCs w:val="24"/>
-        </w:rPr>
-        <w:t xml:space="preserve"> program is valid for </w:t>
+      <w:r>
+        <w:rPr>
+          <w:rFonts w:eastAsia="Times New Roman" w:cs="Times New Roman"/>
+          <w:szCs w:val="24"/>
+        </w:rPr>
+        <w:t xml:space="preserve">SuSI program is valid for </w:t>
       </w:r>
       <w:r>
         <w:rPr>
@@ -3046,23 +3006,7 @@
           <w:rFonts w:eastAsia="Times New Roman" w:cs="Times New Roman"/>
           <w:szCs w:val="24"/>
         </w:rPr>
-        <w:t xml:space="preserve"> which was </w:t>
-      </w:r>
-      <w:proofErr w:type="gramStart"/>
-      <w:r>
-        <w:rPr>
-          <w:rFonts w:eastAsia="Times New Roman" w:cs="Times New Roman"/>
-          <w:szCs w:val="24"/>
-        </w:rPr>
-        <w:t>taken into account</w:t>
-      </w:r>
-      <w:proofErr w:type="gramEnd"/>
-      <w:r>
-        <w:rPr>
-          <w:rFonts w:eastAsia="Times New Roman" w:cs="Times New Roman"/>
-          <w:szCs w:val="24"/>
-        </w:rPr>
-        <w:t xml:space="preserve"> when calculating the payback period. Therefore, this recommendation results in an annual energy savings of </w:t>
+        <w:t xml:space="preserve"> which was taken into account when calculating the payback period. Therefore, this recommendation results in an annual energy savings of </w:t>
       </w:r>
       <w:r>
         <w:rPr>
@@ -3117,13 +3061,19 @@
     <w:p>
       <w:pPr>
         <w:spacing w:after="0" w:line="360" w:lineRule="auto"/>
-        <w:ind w:firstLine="720"/>
         <w:jc w:val="both"/>
         <w:rPr>
           <w:rFonts w:eastAsia="Times New Roman" w:cs="Times New Roman"/>
           <w:szCs w:val="24"/>
         </w:rPr>
       </w:pPr>
+      <w:r>
+        <w:rPr>
+          <w:rFonts w:eastAsia="Times New Roman" w:cs="Times New Roman"/>
+          <w:szCs w:val="24"/>
+        </w:rPr>
+        <w:tab/>
+      </w:r>
       <w:r>
         <w:rPr>
           <w:rFonts w:eastAsia="Times New Roman" w:cs="Times New Roman"/>
@@ -3155,13 +3105,19 @@
     <w:p>
       <w:pPr>
         <w:spacing w:after="0" w:line="360" w:lineRule="auto"/>
-        <w:ind w:firstLine="720"/>
         <w:jc w:val="both"/>
         <w:rPr>
           <w:rFonts w:eastAsia="Times New Roman" w:cs="Times New Roman"/>
           <w:szCs w:val="24"/>
         </w:rPr>
       </w:pPr>
+      <w:r>
+        <w:rPr>
+          <w:rFonts w:eastAsia="Times New Roman" w:cs="Times New Roman"/>
+          <w:szCs w:val="24"/>
+        </w:rPr>
+        <w:tab/>
+      </w:r>
       <w:r>
         <w:rPr>
           <w:rFonts w:eastAsia="Times New Roman" w:cs="Times New Roman"/>
@@ -3242,8 +3198,7 @@
     </w:p>
     <w:p>
       <w:pPr>
-        <w:spacing w:after="0" w:line="360" w:lineRule="auto"/>
-        <w:ind w:firstLine="720"/>
+        <w:spacing w:before="120" w:after="0" w:line="360" w:lineRule="auto"/>
         <w:jc w:val="both"/>
         <w:rPr>
           <w:rFonts w:eastAsia="Times New Roman" w:cs="Times New Roman"/>
@@ -3251,6 +3206,14 @@
           <w:szCs w:val="24"/>
         </w:rPr>
       </w:pPr>
+      <w:r>
+        <w:rPr>
+          <w:rFonts w:eastAsia="Times New Roman" w:cs="Times New Roman"/>
+          <w:b/>
+          <w:szCs w:val="24"/>
+        </w:rPr>
+        <w:tab/>
+      </w:r>
       <w:r>
         <w:rPr>
           <w:rFonts w:eastAsia="Times New Roman" w:cs="Times New Roman"/>
@@ -3414,7 +3377,6 @@
           <w:between w:val="nil"/>
         </w:pBdr>
         <w:spacing w:after="0" w:line="360" w:lineRule="auto"/>
-        <w:ind w:firstLine="720"/>
         <w:jc w:val="both"/>
         <w:rPr>
           <w:rFonts w:eastAsia="Times New Roman" w:cs="Times New Roman"/>
@@ -3426,31 +3388,15 @@
           <w:rFonts w:eastAsia="Times New Roman" w:cs="Times New Roman"/>
           <w:szCs w:val="24"/>
         </w:rPr>
-        <w:t xml:space="preserve">The below link is for an implementation cost reference. We do not endorse/recommend this brand or product. Furthermore, this product may or may not be suitable for the application. </w:t>
-      </w:r>
-      <w:r>
-        <w:rPr>
-          <w:rFonts w:eastAsia="Times New Roman" w:cs="Times New Roman"/>
-          <w:szCs w:val="24"/>
-        </w:rPr>
         <w:lastRenderedPageBreak/>
-        <w:t xml:space="preserve">The client should contact a vendor(s) to conduct a detailed study of the process, </w:t>
-      </w:r>
-      <w:proofErr w:type="gramStart"/>
-      <w:r>
-        <w:rPr>
-          <w:rFonts w:eastAsia="Times New Roman" w:cs="Times New Roman"/>
-          <w:szCs w:val="24"/>
-        </w:rPr>
-        <w:t>in order to</w:t>
-      </w:r>
-      <w:proofErr w:type="gramEnd"/>
-      <w:r>
-        <w:rPr>
-          <w:rFonts w:eastAsia="Times New Roman" w:cs="Times New Roman"/>
-          <w:szCs w:val="24"/>
-        </w:rPr>
-        <w:t xml:space="preserve"> determine the best product for the recommended application. </w:t>
+        <w:tab/>
+      </w:r>
+      <w:r>
+        <w:rPr>
+          <w:rFonts w:eastAsia="Times New Roman" w:cs="Times New Roman"/>
+          <w:szCs w:val="24"/>
+        </w:rPr>
+        <w:t>The below link is for an implementation cost reference. We do not endorse/recommend this brand or product. Furthermore, this product may or may not be suitable for the application. The client should contact a vendor(s) to conduct a detailed study of the process, in order to determine the best product for the recommended application. </w:t>
       </w:r>
     </w:p>
     <w:p>
@@ -3481,13 +3427,20 @@
     <w:p>
       <w:pPr>
         <w:spacing w:after="0" w:line="360" w:lineRule="auto"/>
-        <w:ind w:firstLine="720"/>
         <w:jc w:val="both"/>
         <w:rPr>
           <w:rFonts w:eastAsia="Times New Roman" w:cs="Times New Roman"/>
           <w:szCs w:val="24"/>
         </w:rPr>
       </w:pPr>
+      <w:r>
+        <w:rPr>
+          <w:rFonts w:eastAsia="Times New Roman" w:cs="Times New Roman"/>
+          <w:b/>
+          <w:szCs w:val="24"/>
+        </w:rPr>
+        <w:tab/>
+      </w:r>
       <w:r>
         <w:rPr>
           <w:rFonts w:eastAsia="Times New Roman" w:cs="Times New Roman"/>

</xml_diff>